<commit_message>
ajustes cod e relatorio
</commit_message>
<xml_diff>
--- a/Rafael Alexandre Lima Franchini  109179.docx
+++ b/Rafael Alexandre Lima Franchini  109179.docx
@@ -7,165 +7,152 @@
         <w:spacing w:beforeLines="0" w:afterLines="0"/>
         <w:jc w:val="left"/>
         <w:rPr>
-          <w:rFonts w:hint="default" w:ascii="Tahoma" w:hAnsi="Tahoma" w:eastAsia="Cascadia Mono" w:cs="Tahoma"/>
+          <w:rFonts w:hint="default" w:ascii="Arial" w:hAnsi="Arial" w:eastAsia="Cascadia Mono" w:cs="Arial"/>
           <w:color w:val="auto"/>
           <w:sz w:val="21"/>
           <w:szCs w:val="21"/>
           <w:highlight w:val="none"/>
         </w:rPr>
       </w:pPr>
-    </w:p>
-    <w:p>
-      <w:pPr>
-        <w:spacing w:beforeLines="0" w:afterLines="0"/>
-        <w:jc w:val="left"/>
-        <w:rPr>
-          <w:rFonts w:hint="default" w:ascii="Tahoma" w:hAnsi="Tahoma" w:eastAsia="Cascadia Mono" w:cs="Tahoma"/>
+      <w:r>
+        <w:rPr>
+          <w:rFonts w:hint="default" w:ascii="Arial" w:hAnsi="Arial" w:eastAsia="Cascadia Mono" w:cs="Arial"/>
           <w:color w:val="auto"/>
           <w:sz w:val="21"/>
           <w:szCs w:val="21"/>
           <w:highlight w:val="none"/>
         </w:rPr>
-      </w:pPr>
-      <w:r>
-        <w:rPr>
-          <w:rFonts w:hint="default" w:ascii="Tahoma" w:hAnsi="Tahoma" w:eastAsia="Cascadia Mono" w:cs="Tahoma"/>
+        <w:t xml:space="preserve">Rafael Alexandre Lima Franchini  </w:t>
+      </w:r>
+      <w:r>
+        <w:rPr>
+          <w:rFonts w:hint="default" w:ascii="Arial" w:hAnsi="Arial" w:eastAsia="Cascadia Mono" w:cs="Arial"/>
           <w:color w:val="auto"/>
           <w:sz w:val="21"/>
           <w:szCs w:val="21"/>
           <w:highlight w:val="none"/>
-        </w:rPr>
-        <w:t xml:space="preserve">Danilo Henrique Muller </w:t>
-      </w:r>
-      <w:r>
-        <w:rPr>
-          <w:rFonts w:hint="default" w:ascii="Tahoma" w:hAnsi="Tahoma" w:eastAsia="Cascadia Mono" w:cs="Tahoma"/>
+          <w:lang w:val="pt-BR"/>
+        </w:rPr>
+        <w:tab/>
+      </w:r>
+      <w:r>
+        <w:rPr>
+          <w:rFonts w:hint="default" w:ascii="Arial" w:hAnsi="Arial" w:eastAsia="Cascadia Mono" w:cs="Arial"/>
           <w:color w:val="auto"/>
           <w:sz w:val="21"/>
           <w:szCs w:val="21"/>
           <w:highlight w:val="none"/>
-          <w:lang w:val="pt-BR"/>
-        </w:rPr>
-        <w:tab/>
-      </w:r>
-      <w:r>
-        <w:rPr>
-          <w:rFonts w:hint="default" w:ascii="Tahoma" w:hAnsi="Tahoma" w:eastAsia="Cascadia Mono" w:cs="Tahoma"/>
+        </w:rPr>
+        <w:t>109179</w:t>
+      </w:r>
+    </w:p>
+    <w:p>
+      <w:pPr>
+        <w:spacing w:beforeLines="0" w:afterLines="0"/>
+        <w:jc w:val="left"/>
+        <w:rPr>
+          <w:rFonts w:hint="default" w:ascii="Arial" w:hAnsi="Arial" w:eastAsia="Cascadia Mono" w:cs="Arial"/>
           <w:color w:val="auto"/>
           <w:sz w:val="21"/>
           <w:szCs w:val="21"/>
           <w:highlight w:val="none"/>
-          <w:lang w:val="pt-BR"/>
-        </w:rPr>
-        <w:tab/>
-      </w:r>
-      <w:r>
-        <w:rPr>
-          <w:rFonts w:hint="default" w:ascii="Tahoma" w:hAnsi="Tahoma" w:eastAsia="Cascadia Mono" w:cs="Tahoma"/>
+        </w:rPr>
+      </w:pPr>
+      <w:r>
+        <w:rPr>
+          <w:rFonts w:hint="default" w:ascii="Arial" w:hAnsi="Arial" w:eastAsia="Cascadia Mono" w:cs="Arial"/>
           <w:color w:val="auto"/>
           <w:sz w:val="21"/>
           <w:szCs w:val="21"/>
           <w:highlight w:val="none"/>
         </w:rPr>
-        <w:t>105918</w:t>
-      </w:r>
-    </w:p>
-    <w:p>
-      <w:pPr>
-        <w:spacing w:beforeLines="0" w:afterLines="0"/>
-        <w:jc w:val="left"/>
-        <w:rPr>
-          <w:rFonts w:hint="default" w:ascii="Tahoma" w:hAnsi="Tahoma" w:eastAsia="Cascadia Mono" w:cs="Tahoma"/>
+        <w:t xml:space="preserve">Danilo Henrique Muller </w:t>
+      </w:r>
+      <w:r>
+        <w:rPr>
+          <w:rFonts w:hint="default" w:ascii="Arial" w:hAnsi="Arial" w:eastAsia="Cascadia Mono" w:cs="Arial"/>
           <w:color w:val="auto"/>
           <w:sz w:val="21"/>
           <w:szCs w:val="21"/>
           <w:highlight w:val="none"/>
-        </w:rPr>
-      </w:pPr>
-      <w:r>
-        <w:rPr>
-          <w:rFonts w:hint="default" w:ascii="Tahoma" w:hAnsi="Tahoma" w:eastAsia="Cascadia Mono" w:cs="Tahoma"/>
+          <w:lang w:val="pt-BR"/>
+        </w:rPr>
+        <w:tab/>
+      </w:r>
+      <w:r>
+        <w:rPr>
+          <w:rFonts w:hint="default" w:ascii="Arial" w:hAnsi="Arial" w:eastAsia="Cascadia Mono" w:cs="Arial"/>
           <w:color w:val="auto"/>
           <w:sz w:val="21"/>
           <w:szCs w:val="21"/>
           <w:highlight w:val="none"/>
-        </w:rPr>
-        <w:t xml:space="preserve">Rafael Alexandre Lima Franchini  </w:t>
-      </w:r>
-      <w:r>
-        <w:rPr>
-          <w:rFonts w:hint="default" w:ascii="Tahoma" w:hAnsi="Tahoma" w:eastAsia="Cascadia Mono" w:cs="Tahoma"/>
+          <w:lang w:val="pt-BR"/>
+        </w:rPr>
+        <w:tab/>
+      </w:r>
+      <w:r>
+        <w:rPr>
+          <w:rFonts w:hint="default" w:ascii="Arial" w:hAnsi="Arial" w:eastAsia="Cascadia Mono" w:cs="Arial"/>
           <w:color w:val="auto"/>
           <w:sz w:val="21"/>
           <w:szCs w:val="21"/>
           <w:highlight w:val="none"/>
-          <w:lang w:val="pt-BR"/>
-        </w:rPr>
-        <w:tab/>
-      </w:r>
-      <w:r>
-        <w:rPr>
-          <w:rFonts w:hint="default" w:ascii="Tahoma" w:hAnsi="Tahoma" w:eastAsia="Cascadia Mono" w:cs="Tahoma"/>
+        </w:rPr>
+        <w:t>105918</w:t>
+      </w:r>
+    </w:p>
+    <w:p>
+      <w:pPr>
+        <w:jc w:val="both"/>
+        <w:rPr>
+          <w:rFonts w:hint="default" w:ascii="Arial" w:hAnsi="Arial" w:eastAsia="Cascadia Mono" w:cs="Arial"/>
           <w:color w:val="auto"/>
           <w:sz w:val="21"/>
           <w:szCs w:val="21"/>
           <w:highlight w:val="none"/>
         </w:rPr>
-        <w:t>109179</w:t>
-      </w:r>
-    </w:p>
-    <w:p>
-      <w:pPr>
-        <w:jc w:val="both"/>
-        <w:rPr>
-          <w:rFonts w:hint="default" w:ascii="Tahoma" w:hAnsi="Tahoma" w:eastAsia="Cascadia Mono" w:cs="Tahoma"/>
+      </w:pPr>
+      <w:r>
+        <w:rPr>
+          <w:rFonts w:hint="default" w:ascii="Arial" w:hAnsi="Arial" w:eastAsia="Cascadia Mono" w:cs="Arial"/>
           <w:color w:val="auto"/>
           <w:sz w:val="21"/>
           <w:szCs w:val="21"/>
           <w:highlight w:val="none"/>
         </w:rPr>
-      </w:pPr>
-      <w:r>
-        <w:rPr>
-          <w:rFonts w:hint="default" w:ascii="Tahoma" w:hAnsi="Tahoma" w:eastAsia="Cascadia Mono" w:cs="Tahoma"/>
+        <w:t xml:space="preserve">Otávio Augusto Delatorre Fadini </w:t>
+      </w:r>
+      <w:r>
+        <w:rPr>
+          <w:rFonts w:hint="default" w:ascii="Arial" w:hAnsi="Arial" w:eastAsia="Cascadia Mono" w:cs="Arial"/>
           <w:color w:val="auto"/>
           <w:sz w:val="21"/>
           <w:szCs w:val="21"/>
           <w:highlight w:val="none"/>
-        </w:rPr>
-        <w:t xml:space="preserve">Otávio Augusto Delatorre Fadini </w:t>
-      </w:r>
-      <w:r>
-        <w:rPr>
-          <w:rFonts w:hint="default" w:ascii="Tahoma" w:hAnsi="Tahoma" w:eastAsia="Cascadia Mono" w:cs="Tahoma"/>
+          <w:lang w:val="pt-BR"/>
+        </w:rPr>
+        <w:tab/>
+      </w:r>
+      <w:r>
+        <w:rPr>
+          <w:rFonts w:hint="default" w:ascii="Arial" w:hAnsi="Arial" w:eastAsia="Cascadia Mono" w:cs="Arial"/>
           <w:color w:val="auto"/>
           <w:sz w:val="21"/>
           <w:szCs w:val="21"/>
           <w:highlight w:val="none"/>
-          <w:lang w:val="pt-BR"/>
-        </w:rPr>
-        <w:tab/>
-      </w:r>
-      <w:r>
-        <w:rPr>
-          <w:rFonts w:hint="default" w:ascii="Tahoma" w:hAnsi="Tahoma" w:eastAsia="Cascadia Mono" w:cs="Tahoma"/>
+        </w:rPr>
+        <w:t>108999</w:t>
+      </w:r>
+    </w:p>
+    <w:p>
+      <w:pPr>
+        <w:jc w:val="both"/>
+        <w:rPr>
+          <w:rFonts w:hint="default" w:ascii="Arial" w:hAnsi="Arial" w:eastAsia="Cascadia Mono" w:cs="Arial"/>
           <w:color w:val="auto"/>
           <w:sz w:val="21"/>
           <w:szCs w:val="21"/>
           <w:highlight w:val="none"/>
-        </w:rPr>
-        <w:t>108999</w:t>
-      </w:r>
-    </w:p>
-    <w:p>
-      <w:pPr>
-        <w:jc w:val="both"/>
-        <w:rPr>
-          <w:rFonts w:hint="default" w:ascii="Tahoma" w:hAnsi="Tahoma" w:eastAsia="Cascadia Mono" w:cs="Tahoma"/>
-          <w:color w:val="auto"/>
-          <w:sz w:val="21"/>
-          <w:szCs w:val="21"/>
-          <w:highlight w:val="none"/>
           <w:lang w:val="pt-BR"/>
         </w:rPr>
       </w:pPr>
@@ -174,7 +161,7 @@
       <w:pPr>
         <w:jc w:val="center"/>
         <w:rPr>
-          <w:rFonts w:hint="default" w:ascii="Tahoma" w:hAnsi="Tahoma" w:cs="Tahoma"/>
+          <w:rFonts w:hint="default" w:ascii="Arial" w:hAnsi="Arial" w:cs="Arial"/>
           <w:sz w:val="44"/>
           <w:szCs w:val="44"/>
           <w:u w:val="single"/>
@@ -183,7 +170,7 @@
       </w:pPr>
       <w:r>
         <w:rPr>
-          <w:rFonts w:hint="default" w:ascii="Tahoma" w:hAnsi="Tahoma" w:cs="Tahoma"/>
+          <w:rFonts w:hint="default" w:ascii="Arial" w:hAnsi="Arial" w:cs="Arial"/>
           <w:sz w:val="44"/>
           <w:szCs w:val="44"/>
           <w:u w:val="single"/>
@@ -196,7 +183,7 @@
       <w:pPr>
         <w:jc w:val="center"/>
         <w:rPr>
-          <w:rFonts w:hint="default" w:ascii="Tahoma" w:hAnsi="Tahoma" w:cs="Tahoma"/>
+          <w:rFonts w:hint="default" w:ascii="Arial" w:hAnsi="Arial" w:cs="Arial"/>
           <w:sz w:val="44"/>
           <w:szCs w:val="44"/>
           <w:u w:val="single"/>
@@ -208,7 +195,7 @@
       <w:pPr>
         <w:jc w:val="both"/>
         <w:rPr>
-          <w:rFonts w:hint="default" w:ascii="Tahoma" w:hAnsi="Tahoma" w:cs="Tahoma"/>
+          <w:rFonts w:hint="default" w:ascii="Arial" w:hAnsi="Arial" w:cs="Arial"/>
           <w:sz w:val="44"/>
           <w:szCs w:val="44"/>
           <w:u w:val="single"/>
@@ -217,7 +204,7 @@
       </w:pPr>
       <w:r>
         <w:rPr>
-          <w:rFonts w:hint="default" w:ascii="Tahoma" w:hAnsi="Tahoma" w:cs="Tahoma"/>
+          <w:rFonts w:hint="default" w:ascii="Arial" w:hAnsi="Arial" w:cs="Arial"/>
           <w:sz w:val="44"/>
           <w:szCs w:val="44"/>
           <w:u w:val="single"/>
@@ -230,41 +217,41 @@
       <w:pPr>
         <w:jc w:val="both"/>
         <w:rPr>
-          <w:rFonts w:hint="default" w:ascii="Tahoma" w:hAnsi="Tahoma" w:cs="Tahoma"/>
+          <w:rFonts w:hint="default" w:ascii="Arial" w:hAnsi="Arial" w:cs="Arial"/>
+          <w:sz w:val="22"/>
+          <w:szCs w:val="22"/>
+          <w:u w:val="none"/>
+          <w:lang w:val="pt-BR"/>
+        </w:rPr>
+      </w:pPr>
+      <w:r>
+        <w:rPr>
+          <w:rFonts w:hint="default" w:ascii="Arial" w:hAnsi="Arial" w:cs="Arial"/>
+          <w:sz w:val="22"/>
+          <w:szCs w:val="22"/>
+          <w:u w:val="none"/>
+          <w:lang w:val="pt-BR"/>
+        </w:rPr>
+        <w:t>Criado com nome ,sigla e um vetor de link que são as ligações</w:t>
+      </w:r>
+    </w:p>
+    <w:p>
+      <w:pPr>
+        <w:jc w:val="both"/>
+        <w:rPr>
+          <w:rFonts w:hint="default" w:ascii="Arial" w:hAnsi="Arial" w:cs="Arial"/>
           <w:sz w:val="28"/>
           <w:szCs w:val="28"/>
           <w:u w:val="none"/>
           <w:lang w:val="pt-BR"/>
         </w:rPr>
       </w:pPr>
-      <w:r>
-        <w:rPr>
-          <w:rFonts w:hint="default" w:ascii="Tahoma" w:hAnsi="Tahoma" w:cs="Tahoma"/>
-          <w:sz w:val="28"/>
-          <w:szCs w:val="28"/>
-          <w:u w:val="none"/>
-          <w:lang w:val="pt-BR"/>
-        </w:rPr>
-        <w:t>Criado com nome ,sigla e um vetor de link que são as ligações</w:t>
-      </w:r>
     </w:p>
     <w:p>
       <w:pPr>
         <w:jc w:val="both"/>
         <w:rPr>
-          <w:rFonts w:hint="default" w:ascii="Tahoma" w:hAnsi="Tahoma" w:cs="Tahoma"/>
-          <w:sz w:val="28"/>
-          <w:szCs w:val="28"/>
-          <w:u w:val="none"/>
-          <w:lang w:val="pt-BR"/>
-        </w:rPr>
-      </w:pPr>
-    </w:p>
-    <w:p>
-      <w:pPr>
-        <w:jc w:val="both"/>
-        <w:rPr>
-          <w:rFonts w:hint="default" w:ascii="Tahoma" w:hAnsi="Tahoma" w:cs="Tahoma"/>
+          <w:rFonts w:hint="default" w:ascii="Arial" w:hAnsi="Arial" w:cs="Arial"/>
           <w:sz w:val="44"/>
           <w:szCs w:val="44"/>
           <w:u w:val="single"/>
@@ -273,74 +260,64 @@
       </w:pPr>
       <w:r>
         <w:rPr>
-          <w:rFonts w:hint="default" w:ascii="Tahoma" w:hAnsi="Tahoma" w:cs="Tahoma"/>
+          <w:rFonts w:hint="default" w:ascii="Arial" w:hAnsi="Arial" w:cs="Arial"/>
           <w:sz w:val="44"/>
           <w:szCs w:val="44"/>
           <w:u w:val="single"/>
           <w:lang w:val="pt-BR"/>
         </w:rPr>
-        <w:t xml:space="preserve">Classe </w:t>
-      </w:r>
-      <w:bookmarkStart w:id="0" w:name="_GoBack"/>
-      <w:bookmarkEnd w:id="0"/>
-      <w:r>
-        <w:rPr>
-          <w:rFonts w:hint="default" w:ascii="Tahoma" w:hAnsi="Tahoma" w:cs="Tahoma"/>
+        <w:t>Classe Metro:</w:t>
+      </w:r>
+    </w:p>
+    <w:p>
+      <w:pPr>
+        <w:jc w:val="both"/>
+        <w:rPr>
+          <w:rFonts w:hint="default" w:ascii="Arial" w:hAnsi="Arial" w:cs="Arial"/>
+          <w:sz w:val="22"/>
+          <w:szCs w:val="22"/>
+          <w:u w:val="none"/>
+          <w:lang w:val="pt-BR"/>
+        </w:rPr>
+      </w:pPr>
+      <w:r>
+        <w:rPr>
+          <w:rFonts w:hint="default" w:ascii="Arial" w:hAnsi="Arial" w:cs="Arial"/>
+          <w:b w:val="0"/>
+          <w:bCs w:val="0"/>
+          <w:sz w:val="22"/>
+          <w:szCs w:val="22"/>
+          <w:u w:val="none"/>
+          <w:lang w:val="pt-BR"/>
+        </w:rPr>
+        <w:t>Usando vetor de estações,assim ficando mais fácil para usar como lista,e também para criar a matriz de adjacência com base na posição no vetor</w:t>
+      </w:r>
+      <w:r>
+        <w:rPr>
+          <w:rFonts w:hint="default" w:ascii="Arial" w:hAnsi="Arial" w:cs="Arial"/>
+          <w:sz w:val="22"/>
+          <w:szCs w:val="22"/>
+          <w:u w:val="single"/>
+          <w:lang w:val="pt-BR"/>
+        </w:rPr>
+        <w:br w:type="textWrapping"/>
+      </w:r>
+    </w:p>
+    <w:p>
+      <w:pPr>
+        <w:jc w:val="both"/>
+        <w:rPr>
+          <w:rFonts w:hint="default" w:ascii="Arial" w:hAnsi="Arial" w:cs="Arial"/>
           <w:sz w:val="44"/>
           <w:szCs w:val="44"/>
-          <w:u w:val="single"/>
-          <w:lang w:val="pt-BR"/>
-        </w:rPr>
-        <w:t>Metro:</w:t>
-      </w:r>
-    </w:p>
-    <w:p>
-      <w:pPr>
-        <w:jc w:val="both"/>
-        <w:rPr>
-          <w:rFonts w:hint="default" w:ascii="Tahoma" w:hAnsi="Tahoma" w:cs="Tahoma"/>
+          <w:lang w:val="pt-BR"/>
+        </w:rPr>
+      </w:pPr>
+      <w:r>
+        <w:rPr>
+          <w:rFonts w:hint="default" w:ascii="Arial" w:hAnsi="Arial" w:cs="Arial"/>
           <w:sz w:val="44"/>
           <w:szCs w:val="44"/>
-          <w:u w:val="none"/>
-          <w:lang w:val="pt-BR"/>
-        </w:rPr>
-      </w:pPr>
-      <w:r>
-        <w:rPr>
-          <w:rFonts w:hint="default" w:ascii="Tahoma" w:hAnsi="Tahoma" w:cs="Tahoma"/>
-          <w:sz w:val="28"/>
-          <w:szCs w:val="28"/>
-          <w:u w:val="none"/>
-          <w:lang w:val="pt-BR"/>
-        </w:rPr>
-        <w:t>Usando vetor de estações,assim ficando mais fácil para usar como lista,e também para criar a matriz de adjacência com base na posição no vetor</w:t>
-      </w:r>
-      <w:r>
-        <w:rPr>
-          <w:rFonts w:hint="default" w:ascii="Tahoma" w:hAnsi="Tahoma" w:cs="Tahoma"/>
-          <w:sz w:val="44"/>
-          <w:szCs w:val="44"/>
-          <w:u w:val="single"/>
-          <w:lang w:val="pt-BR"/>
-        </w:rPr>
-        <w:br w:type="textWrapping"/>
-      </w:r>
-    </w:p>
-    <w:p>
-      <w:pPr>
-        <w:jc w:val="both"/>
-        <w:rPr>
-          <w:rFonts w:hint="default" w:ascii="Tahoma" w:hAnsi="Tahoma" w:cs="Tahoma"/>
-          <w:sz w:val="44"/>
-          <w:szCs w:val="44"/>
-          <w:lang w:val="pt-BR"/>
-        </w:rPr>
-      </w:pPr>
-      <w:r>
-        <w:rPr>
-          <w:rFonts w:hint="default" w:ascii="Tahoma" w:hAnsi="Tahoma" w:cs="Tahoma"/>
-          <w:sz w:val="44"/>
-          <w:szCs w:val="44"/>
           <w:lang w:val="pt-BR"/>
         </w:rPr>
         <w:t>Itens do menu:</w:t>
@@ -348,17 +325,25 @@
     </w:p>
     <w:p>
       <w:pPr>
-        <w:jc w:val="left"/>
-        <w:rPr>
-          <w:rFonts w:hint="default" w:ascii="Tahoma" w:hAnsi="Tahoma" w:cs="Tahoma"/>
-          <w:sz w:val="22"/>
-          <w:szCs w:val="22"/>
-          <w:lang w:val="pt-BR"/>
-        </w:rPr>
-      </w:pPr>
-      <w:r>
-        <w:rPr>
-          <w:rFonts w:hint="default" w:ascii="Tahoma" w:hAnsi="Tahoma" w:cs="Tahoma"/>
+        <w:keepNext w:val="0"/>
+        <w:keepLines w:val="0"/>
+        <w:widowControl/>
+        <w:suppressLineNumbers w:val="0"/>
+        <w:jc w:val="left"/>
+        <w:rPr>
+          <w:rFonts w:hint="default" w:ascii="Arial" w:hAnsi="Arial" w:eastAsia="SimSun" w:cs="Arial"/>
+          <w:b/>
+          <w:bCs/>
+          <w:color w:val="000000"/>
+          <w:kern w:val="0"/>
+          <w:sz w:val="24"/>
+          <w:szCs w:val="24"/>
+          <w:lang w:val="pt-BR" w:eastAsia="zh-CN" w:bidi="ar"/>
+        </w:rPr>
+      </w:pPr>
+      <w:r>
+        <w:rPr>
+          <w:rFonts w:hint="default" w:ascii="Arial" w:hAnsi="Arial" w:cs="Arial"/>
           <w:b/>
           <w:bCs/>
           <w:i/>
@@ -367,11 +352,52 @@
           <w:szCs w:val="22"/>
           <w:lang w:val="pt-BR"/>
         </w:rPr>
-        <w:t xml:space="preserve">1 --  </w:t>
-      </w:r>
-      <w:r>
-        <w:rPr>
-          <w:rFonts w:hint="default" w:ascii="Tahoma" w:hAnsi="Tahoma" w:cs="Tahoma"/>
+        <w:t xml:space="preserve">1 </w:t>
+      </w:r>
+      <w:r>
+        <w:rPr>
+          <w:rFonts w:hint="default" w:ascii="Arial" w:hAnsi="Arial" w:eastAsia="SimSun" w:cs="Arial"/>
+          <w:b/>
+          <w:bCs/>
+          <w:color w:val="000000"/>
+          <w:kern w:val="0"/>
+          <w:sz w:val="24"/>
+          <w:szCs w:val="24"/>
+          <w:lang w:val="en-US" w:eastAsia="zh-CN" w:bidi="ar"/>
+        </w:rPr>
+        <w:t xml:space="preserve"> – criar o grafo (tanto em matriz de adjacências quanto em lista de adjacências)</w:t>
+      </w:r>
+      <w:r>
+        <w:rPr>
+          <w:rFonts w:hint="default" w:ascii="Arial" w:hAnsi="Arial" w:eastAsia="SimSun" w:cs="Arial"/>
+          <w:b/>
+          <w:bCs/>
+          <w:color w:val="000000"/>
+          <w:kern w:val="0"/>
+          <w:sz w:val="24"/>
+          <w:szCs w:val="24"/>
+          <w:lang w:val="pt-BR" w:eastAsia="zh-CN" w:bidi="ar"/>
+        </w:rPr>
+        <w:t>:</w:t>
+      </w:r>
+    </w:p>
+    <w:p>
+      <w:pPr>
+        <w:keepNext w:val="0"/>
+        <w:keepLines w:val="0"/>
+        <w:widowControl/>
+        <w:suppressLineNumbers w:val="0"/>
+        <w:jc w:val="left"/>
+        <w:rPr>
+          <w:rFonts w:hint="default" w:ascii="Arial" w:hAnsi="Arial" w:cs="Arial"/>
+          <w:sz w:val="22"/>
+          <w:szCs w:val="22"/>
+          <w:lang w:val="pt-BR"/>
+        </w:rPr>
+      </w:pPr>
+      <w:r>
+        <w:rPr>
+          <w:rFonts w:hint="default" w:ascii="Arial" w:hAnsi="Arial" w:cs="Arial"/>
           <w:b w:val="0"/>
           <w:bCs w:val="0"/>
           <w:i w:val="0"/>
@@ -380,25 +406,29 @@
           <w:szCs w:val="22"/>
           <w:lang w:val="pt-BR"/>
         </w:rPr>
-        <w:t>na classe metro foi criado um vetor de estaçoes e uma matriz de adjacências e foi criado apenas um void imprime que você digita o jeito que deseja exibir no caso da opção 1 ele imprime matriz e lista.</w:t>
-      </w:r>
-    </w:p>
-    <w:p>
-      <w:pPr>
-        <w:jc w:val="left"/>
-        <w:rPr>
-          <w:rFonts w:hint="default" w:ascii="Tahoma" w:hAnsi="Tahoma" w:cs="Tahoma"/>
-          <w:sz w:val="22"/>
-          <w:szCs w:val="22"/>
-          <w:lang w:val="pt-BR"/>
-        </w:rPr>
-      </w:pPr>
-    </w:p>
-    <w:p>
-      <w:pPr>
-        <w:jc w:val="left"/>
-        <w:rPr>
-          <w:rFonts w:hint="default" w:ascii="Tahoma" w:hAnsi="Tahoma" w:cs="Tahoma"/>
+        <w:t>na classe metro foi criado um vetor de estações e uma matriz de adjacências e foi criado apenas um void imprime que você digita o jeito que deseja exibir no caso da opção 1 ele imprime matriz e lista.</w:t>
+      </w:r>
+    </w:p>
+    <w:p>
+      <w:pPr>
+        <w:jc w:val="left"/>
+        <w:rPr>
+          <w:rFonts w:hint="default" w:ascii="Arial" w:hAnsi="Arial" w:cs="Arial"/>
+          <w:sz w:val="22"/>
+          <w:szCs w:val="22"/>
+          <w:lang w:val="pt-BR"/>
+        </w:rPr>
+      </w:pPr>
+    </w:p>
+    <w:p>
+      <w:pPr>
+        <w:keepNext w:val="0"/>
+        <w:keepLines w:val="0"/>
+        <w:widowControl/>
+        <w:suppressLineNumbers w:val="0"/>
+        <w:jc w:val="left"/>
+        <w:rPr>
+          <w:rFonts w:hint="default" w:ascii="Arial" w:hAnsi="Arial" w:cs="Arial"/>
           <w:b w:val="0"/>
           <w:bCs w:val="0"/>
           <w:i w:val="0"/>
@@ -410,7 +440,7 @@
       </w:pPr>
       <w:r>
         <w:rPr>
-          <w:rFonts w:hint="default" w:ascii="Tahoma" w:hAnsi="Tahoma" w:cs="Tahoma"/>
+          <w:rFonts w:hint="default" w:ascii="Arial" w:hAnsi="Arial" w:cs="Arial"/>
           <w:b/>
           <w:bCs/>
           <w:i/>
@@ -419,11 +449,63 @@
           <w:szCs w:val="22"/>
           <w:lang w:val="pt-BR"/>
         </w:rPr>
-        <w:t xml:space="preserve">2 -- </w:t>
-      </w:r>
-      <w:r>
-        <w:rPr>
-          <w:rFonts w:hint="default" w:ascii="Tahoma" w:hAnsi="Tahoma" w:cs="Tahoma"/>
+        <w:t xml:space="preserve">2 </w:t>
+      </w:r>
+      <w:r>
+        <w:rPr>
+          <w:rFonts w:hint="default" w:ascii="Arial" w:hAnsi="Arial" w:eastAsia="SimSun" w:cs="Arial"/>
+          <w:b/>
+          <w:bCs/>
+          <w:color w:val="000000"/>
+          <w:kern w:val="0"/>
+          <w:sz w:val="24"/>
+          <w:szCs w:val="24"/>
+          <w:lang w:val="en-US" w:eastAsia="zh-CN" w:bidi="ar"/>
+        </w:rPr>
+        <w:t xml:space="preserve"> – adicionar estação (paralelamente na lista e na matriz de adjacências)</w:t>
+      </w:r>
+      <w:r>
+        <w:rPr>
+          <w:rFonts w:hint="default" w:ascii="Arial" w:hAnsi="Arial" w:eastAsia="SimSun" w:cs="Arial"/>
+          <w:b/>
+          <w:bCs/>
+          <w:color w:val="000000"/>
+          <w:kern w:val="0"/>
+          <w:sz w:val="24"/>
+          <w:szCs w:val="24"/>
+          <w:lang w:val="pt-BR" w:eastAsia="zh-CN" w:bidi="ar"/>
+        </w:rPr>
+        <w:t>:</w:t>
+      </w:r>
+      <w:r>
+        <w:rPr>
+          <w:rFonts w:hint="default" w:ascii="Arial" w:hAnsi="Arial" w:eastAsia="SimSun" w:cs="Arial"/>
+          <w:b/>
+          <w:bCs/>
+          <w:color w:val="000000"/>
+          <w:kern w:val="0"/>
+          <w:sz w:val="24"/>
+          <w:szCs w:val="24"/>
+          <w:lang w:val="pt-BR" w:eastAsia="zh-CN" w:bidi="ar"/>
+        </w:rPr>
+        <w:br w:type="textWrapping"/>
+      </w:r>
+      <w:r>
+        <w:rPr>
+          <w:rFonts w:hint="default" w:ascii="Arial" w:hAnsi="Arial" w:cs="Arial"/>
+          <w:b/>
+          <w:bCs/>
+          <w:i/>
+          <w:iCs/>
+          <w:sz w:val="22"/>
+          <w:szCs w:val="22"/>
+          <w:lang w:val="pt-BR"/>
+        </w:rPr>
+        <w:t xml:space="preserve"> </w:t>
+      </w:r>
+      <w:r>
+        <w:rPr>
+          <w:rFonts w:hint="default" w:ascii="Arial" w:hAnsi="Arial" w:cs="Arial"/>
           <w:b w:val="0"/>
           <w:bCs w:val="0"/>
           <w:i w:val="0"/>
@@ -432,14 +514,14 @@
           <w:szCs w:val="22"/>
           <w:lang w:val="pt-BR"/>
         </w:rPr>
-        <w:t>criado uma função que quando chamada você digita o nome e a sigla e isso adiciona ela a um vetor de estaçoes. Os links decidi criar uma função separado para que fique mais facil de usar na matriz de adjacencia</w:t>
-      </w:r>
-    </w:p>
-    <w:p>
-      <w:pPr>
-        <w:jc w:val="left"/>
-        <w:rPr>
-          <w:rFonts w:hint="default" w:ascii="Tahoma" w:hAnsi="Tahoma" w:cs="Tahoma"/>
+        <w:t>criado uma função que quando chamada você digita o nome e a sigla e isso adiciona ela a um vetor de estações. Os links decidi criar uma função separado para que fique mais fácil de usar na matriz de adjacência</w:t>
+      </w:r>
+    </w:p>
+    <w:p>
+      <w:pPr>
+        <w:jc w:val="left"/>
+        <w:rPr>
+          <w:rFonts w:hint="default" w:ascii="Arial" w:hAnsi="Arial" w:cs="Arial"/>
           <w:b/>
           <w:bCs/>
           <w:i/>
@@ -452,9 +534,13 @@
     </w:p>
     <w:p>
       <w:pPr>
-        <w:jc w:val="left"/>
-        <w:rPr>
-          <w:rFonts w:hint="default" w:ascii="Tahoma" w:hAnsi="Tahoma" w:cs="Tahoma"/>
+        <w:keepNext w:val="0"/>
+        <w:keepLines w:val="0"/>
+        <w:widowControl/>
+        <w:suppressLineNumbers w:val="0"/>
+        <w:jc w:val="left"/>
+        <w:rPr>
+          <w:rFonts w:hint="default" w:ascii="Arial" w:hAnsi="Arial" w:cs="Arial"/>
           <w:b/>
           <w:bCs/>
           <w:i/>
@@ -466,7 +552,7 @@
       </w:pPr>
       <w:r>
         <w:rPr>
-          <w:rFonts w:hint="default" w:ascii="Tahoma" w:hAnsi="Tahoma" w:cs="Tahoma"/>
+          <w:rFonts w:hint="default" w:ascii="Arial" w:hAnsi="Arial" w:cs="Arial"/>
           <w:b/>
           <w:bCs/>
           <w:i/>
@@ -475,11 +561,63 @@
           <w:szCs w:val="22"/>
           <w:lang w:val="pt-BR"/>
         </w:rPr>
-        <w:t xml:space="preserve">3 --  </w:t>
-      </w:r>
-      <w:r>
-        <w:rPr>
-          <w:rFonts w:hint="default" w:ascii="Tahoma" w:hAnsi="Tahoma" w:cs="Tahoma"/>
+        <w:t xml:space="preserve">3 </w:t>
+      </w:r>
+      <w:r>
+        <w:rPr>
+          <w:rFonts w:hint="default" w:ascii="Arial" w:hAnsi="Arial" w:eastAsia="SimSun" w:cs="Arial"/>
+          <w:b/>
+          <w:bCs/>
+          <w:color w:val="000000"/>
+          <w:kern w:val="0"/>
+          <w:sz w:val="24"/>
+          <w:szCs w:val="24"/>
+          <w:lang w:val="en-US" w:eastAsia="zh-CN" w:bidi="ar"/>
+        </w:rPr>
+        <w:t xml:space="preserve"> – remover estação (paralelamente na lista e na matriz de adjacências)</w:t>
+      </w:r>
+      <w:r>
+        <w:rPr>
+          <w:rFonts w:hint="default" w:ascii="Arial" w:hAnsi="Arial" w:eastAsia="SimSun" w:cs="Arial"/>
+          <w:b/>
+          <w:bCs/>
+          <w:color w:val="000000"/>
+          <w:kern w:val="0"/>
+          <w:sz w:val="24"/>
+          <w:szCs w:val="24"/>
+          <w:lang w:val="pt-BR" w:eastAsia="zh-CN" w:bidi="ar"/>
+        </w:rPr>
+        <w:t>:</w:t>
+      </w:r>
+      <w:r>
+        <w:rPr>
+          <w:rFonts w:hint="default" w:ascii="Arial" w:hAnsi="Arial" w:eastAsia="SimSun" w:cs="Arial"/>
+          <w:b/>
+          <w:bCs/>
+          <w:color w:val="000000"/>
+          <w:kern w:val="0"/>
+          <w:sz w:val="24"/>
+          <w:szCs w:val="24"/>
+          <w:lang w:val="pt-BR" w:eastAsia="zh-CN" w:bidi="ar"/>
+        </w:rPr>
+        <w:br w:type="textWrapping"/>
+      </w:r>
+      <w:r>
+        <w:rPr>
+          <w:rFonts w:hint="default" w:ascii="Arial" w:hAnsi="Arial" w:cs="Arial"/>
+          <w:b/>
+          <w:bCs/>
+          <w:i/>
+          <w:iCs/>
+          <w:sz w:val="22"/>
+          <w:szCs w:val="22"/>
+          <w:lang w:val="pt-BR"/>
+        </w:rPr>
+        <w:t xml:space="preserve">  </w:t>
+      </w:r>
+      <w:r>
+        <w:rPr>
+          <w:rFonts w:hint="default" w:ascii="Arial" w:hAnsi="Arial" w:cs="Arial"/>
           <w:b w:val="0"/>
           <w:bCs w:val="0"/>
           <w:i w:val="0"/>
@@ -488,14 +626,14 @@
           <w:szCs w:val="22"/>
           <w:lang w:val="pt-BR"/>
         </w:rPr>
-        <w:t>criado uma função que remove a estacao do vetor e na matriz de adjacencia</w:t>
-      </w:r>
-    </w:p>
-    <w:p>
-      <w:pPr>
-        <w:jc w:val="left"/>
-        <w:rPr>
-          <w:rFonts w:hint="default" w:ascii="Tahoma" w:hAnsi="Tahoma" w:cs="Tahoma"/>
+        <w:t>criado uma função que remove a estação do vetor e na matriz de adjacência</w:t>
+      </w:r>
+    </w:p>
+    <w:p>
+      <w:pPr>
+        <w:jc w:val="left"/>
+        <w:rPr>
+          <w:rFonts w:hint="default" w:ascii="Arial" w:hAnsi="Arial" w:cs="Arial"/>
           <w:b/>
           <w:bCs/>
           <w:i/>
@@ -510,7 +648,196 @@
       <w:pPr>
         <w:jc w:val="left"/>
         <w:rPr>
-          <w:rFonts w:hint="default" w:ascii="Tahoma" w:hAnsi="Tahoma" w:cs="Tahoma"/>
+          <w:rFonts w:hint="default" w:ascii="Arial" w:hAnsi="Arial" w:cs="Arial"/>
+          <w:b/>
+          <w:bCs/>
+          <w:i/>
+          <w:iCs/>
+          <w:sz w:val="22"/>
+          <w:szCs w:val="22"/>
+          <w:lang w:val="pt-BR"/>
+        </w:rPr>
+      </w:pPr>
+    </w:p>
+    <w:p>
+      <w:pPr>
+        <w:keepNext w:val="0"/>
+        <w:keepLines w:val="0"/>
+        <w:widowControl/>
+        <w:suppressLineNumbers w:val="0"/>
+        <w:jc w:val="left"/>
+        <w:rPr>
+          <w:rFonts w:hint="default" w:ascii="Arial" w:hAnsi="Arial" w:eastAsia="SimSun" w:cs="Arial"/>
+          <w:b/>
+          <w:bCs/>
+          <w:color w:val="000000"/>
+          <w:kern w:val="0"/>
+          <w:sz w:val="24"/>
+          <w:szCs w:val="24"/>
+          <w:lang w:val="pt-BR" w:eastAsia="zh-CN" w:bidi="ar"/>
+        </w:rPr>
+      </w:pPr>
+      <w:r>
+        <w:rPr>
+          <w:rFonts w:hint="default" w:ascii="Arial" w:hAnsi="Arial" w:eastAsia="SimSun" w:cs="Arial"/>
+          <w:b/>
+          <w:bCs/>
+          <w:color w:val="000000"/>
+          <w:kern w:val="0"/>
+          <w:sz w:val="24"/>
+          <w:szCs w:val="24"/>
+          <w:lang w:val="en-US" w:eastAsia="zh-CN" w:bidi="ar"/>
+        </w:rPr>
+        <w:t>7 – encontrar o mínimo de arestas que constroem o mesmo sistema metroviário</w:t>
+      </w:r>
+      <w:r>
+        <w:rPr>
+          <w:rFonts w:hint="default" w:ascii="Arial" w:hAnsi="Arial" w:eastAsia="SimSun" w:cs="Arial"/>
+          <w:b/>
+          <w:bCs/>
+          <w:color w:val="000000"/>
+          <w:kern w:val="0"/>
+          <w:sz w:val="24"/>
+          <w:szCs w:val="24"/>
+          <w:lang w:val="pt-BR" w:eastAsia="zh-CN" w:bidi="ar"/>
+        </w:rPr>
+        <w:t>:</w:t>
+      </w:r>
+    </w:p>
+    <w:p>
+      <w:pPr>
+        <w:keepNext w:val="0"/>
+        <w:keepLines w:val="0"/>
+        <w:widowControl/>
+        <w:suppressLineNumbers w:val="0"/>
+        <w:jc w:val="left"/>
+        <w:rPr>
+          <w:rFonts w:hint="default" w:ascii="Arial" w:hAnsi="Arial" w:eastAsia="SimSun" w:cs="Arial"/>
+          <w:b w:val="0"/>
+          <w:bCs w:val="0"/>
+          <w:color w:val="000000"/>
+          <w:kern w:val="0"/>
+          <w:sz w:val="24"/>
+          <w:szCs w:val="24"/>
+          <w:lang w:val="pt-BR" w:eastAsia="zh-CN" w:bidi="ar"/>
+        </w:rPr>
+      </w:pPr>
+      <w:r>
+        <w:rPr>
+          <w:rFonts w:hint="default" w:ascii="Arial" w:hAnsi="Arial" w:eastAsia="SimSun" w:cs="Arial"/>
+          <w:b w:val="0"/>
+          <w:bCs w:val="0"/>
+          <w:color w:val="000000"/>
+          <w:kern w:val="0"/>
+          <w:sz w:val="24"/>
+          <w:szCs w:val="24"/>
+          <w:lang w:val="pt-BR" w:eastAsia="zh-CN" w:bidi="ar"/>
+        </w:rPr>
+        <w:t>Implementado de forma que leia a matriz de adjacencia que guarda a distancia entre as posicoes e se for maior que 0 indica que tem uma conecção ali e conta a aresta e como ela vai e volta resolvi dividir por 2 assim mostrando apenas o numero  de arestas.</w:t>
+      </w:r>
+    </w:p>
+    <w:p>
+      <w:pPr>
+        <w:jc w:val="left"/>
+        <w:rPr>
+          <w:rFonts w:hint="default" w:ascii="Arial" w:hAnsi="Arial" w:cs="Arial"/>
+          <w:b/>
+          <w:bCs/>
+          <w:i/>
+          <w:iCs/>
+          <w:sz w:val="22"/>
+          <w:szCs w:val="22"/>
+          <w:lang w:val="pt-BR"/>
+        </w:rPr>
+      </w:pPr>
+      <w:r>
+        <w:rPr>
+          <w:rFonts w:hint="default" w:ascii="Arial" w:hAnsi="Arial" w:cs="Arial"/>
+          <w:b/>
+          <w:bCs/>
+          <w:i/>
+          <w:iCs/>
+          <w:sz w:val="22"/>
+          <w:szCs w:val="22"/>
+          <w:lang w:val="pt-BR"/>
+        </w:rPr>
+        <w:t xml:space="preserve"> </w:t>
+      </w:r>
+    </w:p>
+    <w:p>
+      <w:pPr>
+        <w:jc w:val="left"/>
+        <w:rPr>
+          <w:rFonts w:hint="default" w:ascii="Arial" w:hAnsi="Arial" w:cs="Arial"/>
+          <w:b/>
+          <w:bCs/>
+          <w:i/>
+          <w:iCs/>
+          <w:sz w:val="22"/>
+          <w:szCs w:val="22"/>
+          <w:lang w:val="pt-BR"/>
+        </w:rPr>
+      </w:pPr>
+    </w:p>
+    <w:p>
+      <w:pPr>
+        <w:keepNext w:val="0"/>
+        <w:keepLines w:val="0"/>
+        <w:widowControl/>
+        <w:suppressLineNumbers w:val="0"/>
+        <w:jc w:val="left"/>
+        <w:rPr>
+          <w:rFonts w:hint="default" w:ascii="Arial" w:hAnsi="Arial" w:cs="Arial"/>
+          <w:b/>
+          <w:bCs/>
+          <w:lang w:val="pt-BR"/>
+        </w:rPr>
+      </w:pPr>
+      <w:r>
+        <w:rPr>
+          <w:rFonts w:hint="default" w:ascii="Arial" w:hAnsi="Arial" w:cs="Arial"/>
+          <w:b/>
+          <w:bCs/>
+          <w:i/>
+          <w:iCs/>
+          <w:sz w:val="22"/>
+          <w:szCs w:val="22"/>
+          <w:lang w:val="pt-BR"/>
+        </w:rPr>
+        <w:t xml:space="preserve">8 </w:t>
+      </w:r>
+      <w:r>
+        <w:rPr>
+          <w:rFonts w:hint="default" w:ascii="Arial" w:hAnsi="Arial" w:eastAsia="SimSun" w:cs="Arial"/>
+          <w:b/>
+          <w:bCs/>
+          <w:color w:val="000000"/>
+          <w:kern w:val="0"/>
+          <w:sz w:val="24"/>
+          <w:szCs w:val="24"/>
+          <w:lang w:val="en-US" w:eastAsia="zh-CN" w:bidi="ar"/>
+        </w:rPr>
+        <w:t>– imprimir o sistema metroviário criado (o usuário escolhe se quer a lista ou a matriz)</w:t>
+      </w:r>
+      <w:r>
+        <w:rPr>
+          <w:rFonts w:hint="default" w:ascii="Arial" w:hAnsi="Arial" w:eastAsia="SimSun" w:cs="Arial"/>
+          <w:b/>
+          <w:bCs/>
+          <w:color w:val="000000"/>
+          <w:kern w:val="0"/>
+          <w:sz w:val="24"/>
+          <w:szCs w:val="24"/>
+          <w:lang w:val="pt-BR" w:eastAsia="zh-CN" w:bidi="ar"/>
+        </w:rPr>
+        <w:t>:</w:t>
+      </w:r>
+    </w:p>
+    <w:p>
+      <w:pPr>
+        <w:jc w:val="left"/>
+        <w:rPr>
+          <w:rFonts w:hint="default" w:ascii="Arial" w:hAnsi="Arial" w:cs="Arial"/>
           <w:b w:val="0"/>
           <w:bCs w:val="0"/>
           <w:i w:val="0"/>
@@ -522,7 +849,7 @@
       </w:pPr>
       <w:r>
         <w:rPr>
-          <w:rFonts w:hint="default" w:ascii="Tahoma" w:hAnsi="Tahoma" w:cs="Tahoma"/>
+          <w:rFonts w:hint="default" w:ascii="Arial" w:hAnsi="Arial" w:cs="Arial"/>
           <w:b/>
           <w:bCs/>
           <w:i/>
@@ -531,14 +858,11 @@
           <w:szCs w:val="22"/>
           <w:lang w:val="pt-BR"/>
         </w:rPr>
-        <w:t xml:space="preserve">4 -- </w:t>
-      </w:r>
-    </w:p>
-    <w:p>
-      <w:pPr>
-        <w:jc w:val="left"/>
-        <w:rPr>
-          <w:rFonts w:hint="default" w:ascii="Tahoma" w:hAnsi="Tahoma" w:cs="Tahoma"/>
+        <w:t xml:space="preserve"> </w:t>
+      </w:r>
+      <w:r>
+        <w:rPr>
+          <w:rFonts w:hint="default" w:ascii="Arial" w:hAnsi="Arial" w:cs="Arial"/>
           <w:b w:val="0"/>
           <w:bCs w:val="0"/>
           <w:i w:val="0"/>
@@ -547,69 +871,14 @@
           <w:szCs w:val="22"/>
           <w:lang w:val="pt-BR"/>
         </w:rPr>
-      </w:pPr>
-      <w:r>
-        <w:rPr>
-          <w:rFonts w:hint="default" w:ascii="Tahoma" w:hAnsi="Tahoma" w:cs="Tahoma"/>
-          <w:b/>
-          <w:bCs/>
-          <w:i/>
-          <w:iCs/>
-          <w:sz w:val="22"/>
-          <w:szCs w:val="22"/>
-          <w:lang w:val="pt-BR"/>
-        </w:rPr>
-        <w:t xml:space="preserve"> </w:t>
-      </w:r>
-    </w:p>
-    <w:p>
-      <w:pPr>
-        <w:jc w:val="left"/>
-        <w:rPr>
-          <w:rFonts w:hint="default" w:ascii="Tahoma" w:hAnsi="Tahoma" w:cs="Tahoma"/>
-          <w:b/>
-          <w:bCs/>
-          <w:i/>
-          <w:iCs/>
-          <w:sz w:val="22"/>
-          <w:szCs w:val="22"/>
-          <w:lang w:val="pt-BR"/>
-        </w:rPr>
-      </w:pPr>
-      <w:r>
-        <w:rPr>
-          <w:rFonts w:hint="default" w:ascii="Tahoma" w:hAnsi="Tahoma" w:cs="Tahoma"/>
-          <w:b/>
-          <w:bCs/>
-          <w:i/>
-          <w:iCs/>
-          <w:sz w:val="22"/>
-          <w:szCs w:val="22"/>
-          <w:lang w:val="pt-BR"/>
-        </w:rPr>
-        <w:t xml:space="preserve">5 --  </w:t>
-      </w:r>
-    </w:p>
-    <w:p>
-      <w:pPr>
-        <w:jc w:val="left"/>
-        <w:rPr>
-          <w:rFonts w:hint="default" w:ascii="Tahoma" w:hAnsi="Tahoma" w:cs="Tahoma"/>
-          <w:b/>
-          <w:bCs/>
-          <w:i/>
-          <w:iCs/>
-          <w:sz w:val="22"/>
-          <w:szCs w:val="22"/>
-          <w:lang w:val="pt-BR"/>
-        </w:rPr>
-      </w:pPr>
-    </w:p>
-    <w:p>
-      <w:pPr>
-        <w:jc w:val="left"/>
-        <w:rPr>
-          <w:rFonts w:hint="default" w:ascii="Tahoma" w:hAnsi="Tahoma" w:cs="Tahoma"/>
+        <w:t>feito por meio de um switch case caso 0 imprime lista e matriz,caso 1 imprime matriz,caso 2 imprime lista, e o padrão ele diz que o valor não existe;</w:t>
+      </w:r>
+    </w:p>
+    <w:p>
+      <w:pPr>
+        <w:jc w:val="left"/>
+        <w:rPr>
+          <w:rFonts w:hint="default" w:ascii="Arial" w:hAnsi="Arial" w:cs="Arial"/>
           <w:b w:val="0"/>
           <w:bCs w:val="0"/>
           <w:i w:val="0"/>
@@ -619,108 +888,14 @@
           <w:lang w:val="pt-BR"/>
         </w:rPr>
       </w:pPr>
-      <w:r>
-        <w:rPr>
-          <w:rFonts w:hint="default" w:ascii="Tahoma" w:hAnsi="Tahoma" w:cs="Tahoma"/>
-          <w:b/>
-          <w:bCs/>
-          <w:i/>
-          <w:iCs/>
-          <w:sz w:val="22"/>
-          <w:szCs w:val="22"/>
-          <w:lang w:val="pt-BR"/>
-        </w:rPr>
-        <w:t xml:space="preserve">6 -- </w:t>
-      </w:r>
-    </w:p>
-    <w:p>
-      <w:pPr>
-        <w:jc w:val="left"/>
-        <w:rPr>
-          <w:rFonts w:hint="default" w:ascii="Tahoma" w:hAnsi="Tahoma" w:cs="Tahoma"/>
-          <w:b/>
-          <w:bCs/>
-          <w:i/>
-          <w:iCs/>
-          <w:sz w:val="22"/>
-          <w:szCs w:val="22"/>
-          <w:lang w:val="pt-BR"/>
-        </w:rPr>
-      </w:pPr>
-    </w:p>
-    <w:p>
-      <w:pPr>
-        <w:jc w:val="left"/>
-        <w:rPr>
-          <w:rFonts w:hint="default" w:ascii="Tahoma" w:hAnsi="Tahoma" w:cs="Tahoma"/>
-          <w:b/>
-          <w:bCs/>
-          <w:i/>
-          <w:iCs/>
-          <w:sz w:val="22"/>
-          <w:szCs w:val="22"/>
-          <w:lang w:val="pt-BR"/>
-        </w:rPr>
-      </w:pPr>
-      <w:r>
-        <w:rPr>
-          <w:rFonts w:hint="default" w:ascii="Tahoma" w:hAnsi="Tahoma" w:cs="Tahoma"/>
-          <w:b/>
-          <w:bCs/>
-          <w:i/>
-          <w:iCs/>
-          <w:sz w:val="22"/>
-          <w:szCs w:val="22"/>
-          <w:lang w:val="pt-BR"/>
-        </w:rPr>
-        <w:t xml:space="preserve">7 -- </w:t>
-      </w:r>
-    </w:p>
-    <w:p>
-      <w:pPr>
-        <w:jc w:val="left"/>
-        <w:rPr>
-          <w:rFonts w:hint="default" w:ascii="Tahoma" w:hAnsi="Tahoma" w:cs="Tahoma"/>
-          <w:b/>
-          <w:bCs/>
-          <w:i/>
-          <w:iCs/>
-          <w:sz w:val="22"/>
-          <w:szCs w:val="22"/>
-          <w:lang w:val="pt-BR"/>
-        </w:rPr>
-      </w:pPr>
-    </w:p>
-    <w:p>
-      <w:pPr>
-        <w:jc w:val="left"/>
-        <w:rPr>
-          <w:rFonts w:hint="default" w:ascii="Tahoma" w:hAnsi="Tahoma" w:cs="Tahoma"/>
-          <w:b/>
-          <w:bCs/>
-          <w:i/>
-          <w:iCs/>
-          <w:sz w:val="22"/>
-          <w:szCs w:val="22"/>
-          <w:lang w:val="pt-BR"/>
-        </w:rPr>
-      </w:pPr>
-      <w:r>
-        <w:rPr>
-          <w:rFonts w:hint="default" w:ascii="Tahoma" w:hAnsi="Tahoma" w:cs="Tahoma"/>
-          <w:b/>
-          <w:bCs/>
-          <w:i/>
-          <w:iCs/>
-          <w:sz w:val="22"/>
-          <w:szCs w:val="22"/>
-          <w:lang w:val="pt-BR"/>
-        </w:rPr>
-        <w:t xml:space="preserve">8 -- </w:t>
-      </w:r>
-      <w:r>
-        <w:rPr>
-          <w:rFonts w:hint="default" w:ascii="Tahoma" w:hAnsi="Tahoma" w:cs="Tahoma"/>
+      <w:bookmarkStart w:id="0" w:name="_GoBack"/>
+      <w:bookmarkEnd w:id="0"/>
+    </w:p>
+    <w:p>
+      <w:pPr>
+        <w:jc w:val="left"/>
+        <w:rPr>
+          <w:rFonts w:hint="default" w:ascii="Arial" w:hAnsi="Arial" w:cs="Arial"/>
           <w:b w:val="0"/>
           <w:bCs w:val="0"/>
           <w:i w:val="0"/>
@@ -729,7 +904,82 @@
           <w:szCs w:val="22"/>
           <w:lang w:val="pt-BR"/>
         </w:rPr>
-        <w:t>feito por meio de um switch case caso 0 imprime lista e matriz,caso 1 imprime matriz,caso 2 imprime lista, e o padrão ele diz que o valor não existe;</w:t>
+      </w:pPr>
+      <w:r>
+        <w:rPr>
+          <w:rFonts w:hint="default" w:ascii="Arial" w:hAnsi="Arial" w:cs="Arial"/>
+          <w:b w:val="0"/>
+          <w:bCs w:val="0"/>
+          <w:i w:val="0"/>
+          <w:iCs w:val="0"/>
+          <w:sz w:val="22"/>
+          <w:szCs w:val="22"/>
+          <w:lang w:val="pt-BR"/>
+        </w:rPr>
+        <w:t>//FUNCAO EXTRA</w:t>
+      </w:r>
+    </w:p>
+    <w:p>
+      <w:pPr>
+        <w:numPr>
+          <w:ilvl w:val="0"/>
+          <w:numId w:val="1"/>
+        </w:numPr>
+        <w:jc w:val="left"/>
+        <w:rPr>
+          <w:rFonts w:hint="default" w:ascii="Arial" w:hAnsi="Arial" w:cs="Arial"/>
+          <w:b/>
+          <w:bCs/>
+          <w:i w:val="0"/>
+          <w:iCs w:val="0"/>
+          <w:sz w:val="22"/>
+          <w:szCs w:val="22"/>
+          <w:lang w:val="pt-BR"/>
+        </w:rPr>
+      </w:pPr>
+      <w:r>
+        <w:rPr>
+          <w:rFonts w:hint="default" w:ascii="Arial" w:hAnsi="Arial" w:cs="Arial"/>
+          <w:b/>
+          <w:bCs/>
+          <w:i w:val="0"/>
+          <w:iCs w:val="0"/>
+          <w:sz w:val="22"/>
+          <w:szCs w:val="22"/>
+          <w:lang w:val="pt-BR"/>
+        </w:rPr>
+        <w:t>Adiciona link nas estacoes passadas na funcao:</w:t>
+      </w:r>
+    </w:p>
+    <w:p>
+      <w:pPr>
+        <w:numPr>
+          <w:numId w:val="0"/>
+        </w:numPr>
+        <w:jc w:val="left"/>
+        <w:rPr>
+          <w:rFonts w:hint="default" w:ascii="Arial" w:hAnsi="Arial" w:cs="Arial"/>
+          <w:b w:val="0"/>
+          <w:bCs w:val="0"/>
+          <w:i w:val="0"/>
+          <w:iCs w:val="0"/>
+          <w:sz w:val="22"/>
+          <w:szCs w:val="22"/>
+          <w:lang w:val="pt-BR"/>
+        </w:rPr>
+      </w:pPr>
+      <w:r>
+        <w:rPr>
+          <w:rFonts w:hint="default" w:ascii="Arial" w:hAnsi="Arial" w:cs="Arial"/>
+          <w:b w:val="0"/>
+          <w:bCs w:val="0"/>
+          <w:i w:val="0"/>
+          <w:iCs w:val="0"/>
+          <w:sz w:val="22"/>
+          <w:szCs w:val="22"/>
+          <w:lang w:val="pt-BR"/>
+        </w:rPr>
+        <w:t>Funcao implementada para criar caminhos entre estacoes de maneira mais rapida.</w:t>
       </w:r>
     </w:p>
     <w:sectPr>
@@ -740,6 +990,26 @@
     </w:sectPr>
   </w:body>
 </w:document>
+</file>
+
+<file path=word/numbering.xml><?xml version="1.0" encoding="utf-8"?>
+<w:numbering xmlns:wpc="http://schemas.microsoft.com/office/word/2010/wordprocessingCanvas" xmlns:mc="http://schemas.openxmlformats.org/markup-compatibility/2006" xmlns:o="urn:schemas-microsoft-com:office:office" xmlns:r="http://schemas.openxmlformats.org/officeDocument/2006/relationships" xmlns:m="http://schemas.openxmlformats.org/officeDocument/2006/math" xmlns:v="urn:schemas-microsoft-com:vml" xmlns:wp14="http://schemas.microsoft.com/office/word/2010/wordprocessingDrawing" xmlns:wp="http://schemas.openxmlformats.org/drawingml/2006/wordprocessingDrawing" xmlns:w10="urn:schemas-microsoft-com:office:word" xmlns:w="http://schemas.openxmlformats.org/wordprocessingml/2006/main" xmlns:w14="http://schemas.microsoft.com/office/word/2010/wordml" xmlns:wpg="http://schemas.microsoft.com/office/word/2010/wordprocessingGroup" xmlns:wpi="http://schemas.microsoft.com/office/word/2010/wordprocessingInk" xmlns:wne="http://schemas.microsoft.com/office/word/2006/wordml" xmlns:wps="http://schemas.microsoft.com/office/word/2010/wordprocessingShape" xmlns:wpsCustomData="http://www.wps.cn/officeDocument/2013/wpsCustomData" mc:Ignorable="w14 wp14">
+  <w:abstractNum w:abstractNumId="0">
+    <w:nsid w:val="29BBA17B"/>
+    <w:multiLevelType w:val="singleLevel"/>
+    <w:tmpl w:val="29BBA17B"/>
+    <w:lvl w:ilvl="0" w:tentative="0">
+      <w:start w:val="9"/>
+      <w:numFmt w:val="decimal"/>
+      <w:suff w:val="space"/>
+      <w:lvlText w:val="%1-"/>
+      <w:lvlJc w:val="left"/>
+    </w:lvl>
+  </w:abstractNum>
+  <w:num w:numId="1">
+    <w:abstractNumId w:val="0"/>
+  </w:num>
+</w:numbering>
 </file>
 
 <file path=word/styles.xml><?xml version="1.0" encoding="utf-8"?>
@@ -903,6 +1173,104 @@
     <w:lsdException w:unhideWhenUsed="0" w:uiPriority="0" w:semiHidden="0" w:name="Balloon Text"/>
     <w:lsdException w:unhideWhenUsed="0" w:uiPriority="0" w:semiHidden="0" w:name="Table Grid"/>
     <w:lsdException w:unhideWhenUsed="0" w:uiPriority="0" w:semiHidden="0" w:name="Table Theme"/>
+    <w:lsdException w:unhideWhenUsed="0" w:uiPriority="60" w:semiHidden="0" w:name="Light Shading"/>
+    <w:lsdException w:unhideWhenUsed="0" w:uiPriority="61" w:semiHidden="0" w:name="Light List"/>
+    <w:lsdException w:unhideWhenUsed="0" w:uiPriority="62" w:semiHidden="0" w:name="Light Grid"/>
+    <w:lsdException w:unhideWhenUsed="0" w:uiPriority="63" w:semiHidden="0" w:name="Medium Shading 1"/>
+    <w:lsdException w:unhideWhenUsed="0" w:uiPriority="64" w:semiHidden="0" w:name="Medium Shading 2"/>
+    <w:lsdException w:unhideWhenUsed="0" w:uiPriority="65" w:semiHidden="0" w:name="Medium List 1"/>
+    <w:lsdException w:unhideWhenUsed="0" w:uiPriority="66" w:semiHidden="0" w:name="Medium List 2"/>
+    <w:lsdException w:unhideWhenUsed="0" w:uiPriority="67" w:semiHidden="0" w:name="Medium Grid 1"/>
+    <w:lsdException w:unhideWhenUsed="0" w:uiPriority="68" w:semiHidden="0" w:name="Medium Grid 2"/>
+    <w:lsdException w:unhideWhenUsed="0" w:uiPriority="69" w:semiHidden="0" w:name="Medium Grid 3"/>
+    <w:lsdException w:unhideWhenUsed="0" w:uiPriority="70" w:semiHidden="0" w:name="Dark List"/>
+    <w:lsdException w:unhideWhenUsed="0" w:uiPriority="71" w:semiHidden="0" w:name="Colorful Shading"/>
+    <w:lsdException w:unhideWhenUsed="0" w:uiPriority="72" w:semiHidden="0" w:name="Colorful List"/>
+    <w:lsdException w:unhideWhenUsed="0" w:uiPriority="73" w:semiHidden="0" w:name="Colorful Grid"/>
+    <w:lsdException w:unhideWhenUsed="0" w:uiPriority="60" w:semiHidden="0" w:name="Light Shading Accent 1"/>
+    <w:lsdException w:unhideWhenUsed="0" w:uiPriority="61" w:semiHidden="0" w:name="Light List Accent 1"/>
+    <w:lsdException w:unhideWhenUsed="0" w:uiPriority="62" w:semiHidden="0" w:name="Light Grid Accent 1"/>
+    <w:lsdException w:unhideWhenUsed="0" w:uiPriority="63" w:semiHidden="0" w:name="Medium Shading 1 Accent 1"/>
+    <w:lsdException w:unhideWhenUsed="0" w:uiPriority="64" w:semiHidden="0" w:name="Medium Shading 2 Accent 1"/>
+    <w:lsdException w:unhideWhenUsed="0" w:uiPriority="65" w:semiHidden="0" w:name="Medium List 1 Accent 1"/>
+    <w:lsdException w:unhideWhenUsed="0" w:uiPriority="66" w:semiHidden="0" w:name="Medium List 2 Accent 1"/>
+    <w:lsdException w:unhideWhenUsed="0" w:uiPriority="67" w:semiHidden="0" w:name="Medium Grid 1 Accent 1"/>
+    <w:lsdException w:unhideWhenUsed="0" w:uiPriority="68" w:semiHidden="0" w:name="Medium Grid 2 Accent 1"/>
+    <w:lsdException w:unhideWhenUsed="0" w:uiPriority="69" w:semiHidden="0" w:name="Medium Grid 3 Accent 1"/>
+    <w:lsdException w:unhideWhenUsed="0" w:uiPriority="70" w:semiHidden="0" w:name="Dark List Accent 1"/>
+    <w:lsdException w:unhideWhenUsed="0" w:uiPriority="71" w:semiHidden="0" w:name="Colorful Shading Accent 1"/>
+    <w:lsdException w:unhideWhenUsed="0" w:uiPriority="72" w:semiHidden="0" w:name="Colorful List Accent 1"/>
+    <w:lsdException w:unhideWhenUsed="0" w:uiPriority="73" w:semiHidden="0" w:name="Colorful Grid Accent 1"/>
+    <w:lsdException w:unhideWhenUsed="0" w:uiPriority="60" w:semiHidden="0" w:name="Light Shading Accent 2"/>
+    <w:lsdException w:unhideWhenUsed="0" w:uiPriority="61" w:semiHidden="0" w:name="Light List Accent 2"/>
+    <w:lsdException w:unhideWhenUsed="0" w:uiPriority="62" w:semiHidden="0" w:name="Light Grid Accent 2"/>
+    <w:lsdException w:unhideWhenUsed="0" w:uiPriority="63" w:semiHidden="0" w:name="Medium Shading 1 Accent 2"/>
+    <w:lsdException w:unhideWhenUsed="0" w:uiPriority="64" w:semiHidden="0" w:name="Medium Shading 2 Accent 2"/>
+    <w:lsdException w:unhideWhenUsed="0" w:uiPriority="65" w:semiHidden="0" w:name="Medium List 1 Accent 2"/>
+    <w:lsdException w:unhideWhenUsed="0" w:uiPriority="66" w:semiHidden="0" w:name="Medium List 2 Accent 2"/>
+    <w:lsdException w:unhideWhenUsed="0" w:uiPriority="67" w:semiHidden="0" w:name="Medium Grid 1 Accent 2"/>
+    <w:lsdException w:unhideWhenUsed="0" w:uiPriority="68" w:semiHidden="0" w:name="Medium Grid 2 Accent 2"/>
+    <w:lsdException w:unhideWhenUsed="0" w:uiPriority="69" w:semiHidden="0" w:name="Medium Grid 3 Accent 2"/>
+    <w:lsdException w:unhideWhenUsed="0" w:uiPriority="70" w:semiHidden="0" w:name="Dark List Accent 2"/>
+    <w:lsdException w:unhideWhenUsed="0" w:uiPriority="71" w:semiHidden="0" w:name="Colorful Shading Accent 2"/>
+    <w:lsdException w:unhideWhenUsed="0" w:uiPriority="72" w:semiHidden="0" w:name="Colorful List Accent 2"/>
+    <w:lsdException w:unhideWhenUsed="0" w:uiPriority="73" w:semiHidden="0" w:name="Colorful Grid Accent 2"/>
+    <w:lsdException w:unhideWhenUsed="0" w:uiPriority="60" w:semiHidden="0" w:name="Light Shading Accent 3"/>
+    <w:lsdException w:unhideWhenUsed="0" w:uiPriority="61" w:semiHidden="0" w:name="Light List Accent 3"/>
+    <w:lsdException w:unhideWhenUsed="0" w:uiPriority="62" w:semiHidden="0" w:name="Light Grid Accent 3"/>
+    <w:lsdException w:unhideWhenUsed="0" w:uiPriority="63" w:semiHidden="0" w:name="Medium Shading 1 Accent 3"/>
+    <w:lsdException w:unhideWhenUsed="0" w:uiPriority="64" w:semiHidden="0" w:name="Medium Shading 2 Accent 3"/>
+    <w:lsdException w:unhideWhenUsed="0" w:uiPriority="65" w:semiHidden="0" w:name="Medium List 1 Accent 3"/>
+    <w:lsdException w:unhideWhenUsed="0" w:uiPriority="66" w:semiHidden="0" w:name="Medium List 2 Accent 3"/>
+    <w:lsdException w:unhideWhenUsed="0" w:uiPriority="67" w:semiHidden="0" w:name="Medium Grid 1 Accent 3"/>
+    <w:lsdException w:unhideWhenUsed="0" w:uiPriority="68" w:semiHidden="0" w:name="Medium Grid 2 Accent 3"/>
+    <w:lsdException w:unhideWhenUsed="0" w:uiPriority="69" w:semiHidden="0" w:name="Medium Grid 3 Accent 3"/>
+    <w:lsdException w:unhideWhenUsed="0" w:uiPriority="70" w:semiHidden="0" w:name="Dark List Accent 3"/>
+    <w:lsdException w:unhideWhenUsed="0" w:uiPriority="71" w:semiHidden="0" w:name="Colorful Shading Accent 3"/>
+    <w:lsdException w:unhideWhenUsed="0" w:uiPriority="72" w:semiHidden="0" w:name="Colorful List Accent 3"/>
+    <w:lsdException w:unhideWhenUsed="0" w:uiPriority="73" w:semiHidden="0" w:name="Colorful Grid Accent 3"/>
+    <w:lsdException w:unhideWhenUsed="0" w:uiPriority="60" w:semiHidden="0" w:name="Light Shading Accent 4"/>
+    <w:lsdException w:unhideWhenUsed="0" w:uiPriority="61" w:semiHidden="0" w:name="Light List Accent 4"/>
+    <w:lsdException w:unhideWhenUsed="0" w:uiPriority="62" w:semiHidden="0" w:name="Light Grid Accent 4"/>
+    <w:lsdException w:unhideWhenUsed="0" w:uiPriority="63" w:semiHidden="0" w:name="Medium Shading 1 Accent 4"/>
+    <w:lsdException w:unhideWhenUsed="0" w:uiPriority="64" w:semiHidden="0" w:name="Medium Shading 2 Accent 4"/>
+    <w:lsdException w:unhideWhenUsed="0" w:uiPriority="65" w:semiHidden="0" w:name="Medium List 1 Accent 4"/>
+    <w:lsdException w:unhideWhenUsed="0" w:uiPriority="66" w:semiHidden="0" w:name="Medium List 2 Accent 4"/>
+    <w:lsdException w:unhideWhenUsed="0" w:uiPriority="67" w:semiHidden="0" w:name="Medium Grid 1 Accent 4"/>
+    <w:lsdException w:unhideWhenUsed="0" w:uiPriority="68" w:semiHidden="0" w:name="Medium Grid 2 Accent 4"/>
+    <w:lsdException w:unhideWhenUsed="0" w:uiPriority="69" w:semiHidden="0" w:name="Medium Grid 3 Accent 4"/>
+    <w:lsdException w:unhideWhenUsed="0" w:uiPriority="70" w:semiHidden="0" w:name="Dark List Accent 4"/>
+    <w:lsdException w:unhideWhenUsed="0" w:uiPriority="71" w:semiHidden="0" w:name="Colorful Shading Accent 4"/>
+    <w:lsdException w:unhideWhenUsed="0" w:uiPriority="72" w:semiHidden="0" w:name="Colorful List Accent 4"/>
+    <w:lsdException w:unhideWhenUsed="0" w:uiPriority="73" w:semiHidden="0" w:name="Colorful Grid Accent 4"/>
+    <w:lsdException w:unhideWhenUsed="0" w:uiPriority="60" w:semiHidden="0" w:name="Light Shading Accent 5"/>
+    <w:lsdException w:unhideWhenUsed="0" w:uiPriority="61" w:semiHidden="0" w:name="Light List Accent 5"/>
+    <w:lsdException w:unhideWhenUsed="0" w:uiPriority="62" w:semiHidden="0" w:name="Light Grid Accent 5"/>
+    <w:lsdException w:unhideWhenUsed="0" w:uiPriority="63" w:semiHidden="0" w:name="Medium Shading 1 Accent 5"/>
+    <w:lsdException w:unhideWhenUsed="0" w:uiPriority="64" w:semiHidden="0" w:name="Medium Shading 2 Accent 5"/>
+    <w:lsdException w:unhideWhenUsed="0" w:uiPriority="65" w:semiHidden="0" w:name="Medium List 1 Accent 5"/>
+    <w:lsdException w:unhideWhenUsed="0" w:uiPriority="66" w:semiHidden="0" w:name="Medium List 2 Accent 5"/>
+    <w:lsdException w:unhideWhenUsed="0" w:uiPriority="67" w:semiHidden="0" w:name="Medium Grid 1 Accent 5"/>
+    <w:lsdException w:unhideWhenUsed="0" w:uiPriority="68" w:semiHidden="0" w:name="Medium Grid 2 Accent 5"/>
+    <w:lsdException w:unhideWhenUsed="0" w:uiPriority="69" w:semiHidden="0" w:name="Medium Grid 3 Accent 5"/>
+    <w:lsdException w:unhideWhenUsed="0" w:uiPriority="70" w:semiHidden="0" w:name="Dark List Accent 5"/>
+    <w:lsdException w:unhideWhenUsed="0" w:uiPriority="71" w:semiHidden="0" w:name="Colorful Shading Accent 5"/>
+    <w:lsdException w:unhideWhenUsed="0" w:uiPriority="72" w:semiHidden="0" w:name="Colorful List Accent 5"/>
+    <w:lsdException w:unhideWhenUsed="0" w:uiPriority="73" w:semiHidden="0" w:name="Colorful Grid Accent 5"/>
+    <w:lsdException w:unhideWhenUsed="0" w:uiPriority="60" w:semiHidden="0" w:name="Light Shading Accent 6"/>
+    <w:lsdException w:unhideWhenUsed="0" w:uiPriority="61" w:semiHidden="0" w:name="Light List Accent 6"/>
+    <w:lsdException w:unhideWhenUsed="0" w:uiPriority="62" w:semiHidden="0" w:name="Light Grid Accent 6"/>
+    <w:lsdException w:unhideWhenUsed="0" w:uiPriority="63" w:semiHidden="0" w:name="Medium Shading 1 Accent 6"/>
+    <w:lsdException w:unhideWhenUsed="0" w:uiPriority="64" w:semiHidden="0" w:name="Medium Shading 2 Accent 6"/>
+    <w:lsdException w:unhideWhenUsed="0" w:uiPriority="65" w:semiHidden="0" w:name="Medium List 1 Accent 6"/>
+    <w:lsdException w:unhideWhenUsed="0" w:uiPriority="66" w:semiHidden="0" w:name="Medium List 2 Accent 6"/>
+    <w:lsdException w:unhideWhenUsed="0" w:uiPriority="67" w:semiHidden="0" w:name="Medium Grid 1 Accent 6"/>
+    <w:lsdException w:unhideWhenUsed="0" w:uiPriority="68" w:semiHidden="0" w:name="Medium Grid 2 Accent 6"/>
+    <w:lsdException w:unhideWhenUsed="0" w:uiPriority="69" w:semiHidden="0" w:name="Medium Grid 3 Accent 6"/>
+    <w:lsdException w:unhideWhenUsed="0" w:uiPriority="70" w:semiHidden="0" w:name="Dark List Accent 6"/>
+    <w:lsdException w:unhideWhenUsed="0" w:uiPriority="71" w:semiHidden="0" w:name="Colorful Shading Accent 6"/>
+    <w:lsdException w:unhideWhenUsed="0" w:uiPriority="72" w:semiHidden="0" w:name="Colorful List Accent 6"/>
+    <w:lsdException w:unhideWhenUsed="0" w:uiPriority="73" w:semiHidden="0" w:name="Colorful Grid Accent 6"/>
   </w:latentStyles>
   <w:style w:type="paragraph" w:default="1" w:styleId="1">
     <w:name w:val="Normal"/>

</xml_diff>